<commit_message>
Dokumentácó folyatatás, kép hozzáadása
</commit_message>
<xml_diff>
--- a/dokumentumok/Fejlesztői dokumentáció.docx
+++ b/dokumentumok/Fejlesztői dokumentáció.docx
@@ -74,6 +74,17 @@
         </w:rPr>
         <w:t>, ilyenkor a hozzávalók is az adaghoz képest változnak. Az oldalon van egy világos-sötét mód váltó is.</w:t>
       </w:r>
+      <w:r>
+        <w:rPr>
+          <w:rStyle w:val="eop"/>
+          <w:rFonts w:ascii="Calibri" w:hAnsi="Calibri" w:cs="Calibri"/>
+          <w:color w:val="000000"/>
+          <w:sz w:val="28"/>
+          <w:szCs w:val="28"/>
+          <w:shd w:val="clear" w:color="auto" w:fill="FFFFFF"/>
+        </w:rPr>
+        <w:t xml:space="preserve"> Az alkoholos oldalt csak tizennyolc éven felüliek érhetik el.</w:t>
+      </w:r>
     </w:p>
     <w:p>
       <w:pPr>
@@ -122,7 +133,62 @@
           <w:sz w:val="28"/>
           <w:szCs w:val="28"/>
         </w:rPr>
-        <w:t>Először is klónozd le a githubról a fájlokat. Utána nyisd meg a választott szövegszerkesztő</w:t>
+        <w:t xml:space="preserve">Először is klónozd le a </w:t>
+      </w:r>
+      <w:proofErr w:type="spellStart"/>
+      <w:r>
+        <w:rPr>
+          <w:sz w:val="28"/>
+          <w:szCs w:val="28"/>
+        </w:rPr>
+        <w:t>githubról</w:t>
+      </w:r>
+      <w:proofErr w:type="spellEnd"/>
+      <w:r>
+        <w:rPr>
+          <w:sz w:val="28"/>
+          <w:szCs w:val="28"/>
+        </w:rPr>
+        <w:t xml:space="preserve"> (</w:t>
+      </w:r>
+      <w:hyperlink r:id="rId6" w:history="1">
+        <w:r>
+          <w:rPr>
+            <w:rStyle w:val="Hiperhivatkozs"/>
+            <w:sz w:val="28"/>
+            <w:szCs w:val="28"/>
+          </w:rPr>
+          <w:t>Lin</w:t>
+        </w:r>
+        <w:r>
+          <w:rPr>
+            <w:rStyle w:val="Hiperhivatkozs"/>
+            <w:sz w:val="28"/>
+            <w:szCs w:val="28"/>
+          </w:rPr>
+          <w:t>k</w:t>
+        </w:r>
+      </w:hyperlink>
+      <w:r>
+        <w:rPr>
+          <w:sz w:val="28"/>
+          <w:szCs w:val="28"/>
+        </w:rPr>
+        <w:t>)</w:t>
+      </w:r>
+      <w:r>
+        <w:rPr>
+          <w:sz w:val="28"/>
+          <w:szCs w:val="28"/>
+        </w:rPr>
+        <w:t xml:space="preserve"> </w:t>
+      </w:r>
+      <w:r>
+        <w:rPr>
+          <w:sz w:val="28"/>
+          <w:szCs w:val="28"/>
+        </w:rPr>
+        <w:t>a fájlokat. Utána nyisd meg a választott szövegszerkesztő</w:t>
       </w:r>
       <w:r>
         <w:rPr>
@@ -136,7 +202,39 @@
           <w:sz w:val="28"/>
           <w:szCs w:val="28"/>
         </w:rPr>
-        <w:t xml:space="preserve"> (pl.: Visual Studio Code)</w:t>
+        <w:t xml:space="preserve"> (pl.: Visual </w:t>
+      </w:r>
+      <w:proofErr w:type="spellStart"/>
+      <w:r>
+        <w:rPr>
+          <w:sz w:val="28"/>
+          <w:szCs w:val="28"/>
+        </w:rPr>
+        <w:t>Studio</w:t>
+      </w:r>
+      <w:proofErr w:type="spellEnd"/>
+      <w:r>
+        <w:rPr>
+          <w:sz w:val="28"/>
+          <w:szCs w:val="28"/>
+        </w:rPr>
+        <w:t xml:space="preserve"> </w:t>
+      </w:r>
+      <w:proofErr w:type="spellStart"/>
+      <w:r>
+        <w:rPr>
+          <w:sz w:val="28"/>
+          <w:szCs w:val="28"/>
+        </w:rPr>
+        <w:t>Code</w:t>
+      </w:r>
+      <w:proofErr w:type="spellEnd"/>
+      <w:r>
+        <w:rPr>
+          <w:sz w:val="28"/>
+          <w:szCs w:val="28"/>
+        </w:rPr>
+        <w:t>)</w:t>
       </w:r>
       <w:r>
         <w:rPr>
@@ -178,7 +276,23 @@
           <w:sz w:val="28"/>
           <w:szCs w:val="28"/>
         </w:rPr>
-        <w:t xml:space="preserve"> mint például a „live-server”, ez azért </w:t>
+        <w:t xml:space="preserve"> mint például a „</w:t>
+      </w:r>
+      <w:proofErr w:type="spellStart"/>
+      <w:r>
+        <w:rPr>
+          <w:sz w:val="28"/>
+          <w:szCs w:val="28"/>
+        </w:rPr>
+        <w:t>live</w:t>
+      </w:r>
+      <w:proofErr w:type="spellEnd"/>
+      <w:r>
+        <w:rPr>
+          <w:sz w:val="28"/>
+          <w:szCs w:val="28"/>
+        </w:rPr>
+        <w:t xml:space="preserve">-server”, ez azért </w:t>
       </w:r>
       <w:r>
         <w:rPr>
@@ -229,8 +343,17 @@
           <w:sz w:val="28"/>
           <w:szCs w:val="28"/>
         </w:rPr>
-        <w:t>A weboldal három programozási nyelvet használ ez a három a</w:t>
-      </w:r>
+        <w:t xml:space="preserve">A weboldal három programozási nyelvet használ ez a három </w:t>
+      </w:r>
+      <w:proofErr w:type="gramStart"/>
+      <w:r>
+        <w:rPr>
+          <w:sz w:val="28"/>
+          <w:szCs w:val="28"/>
+        </w:rPr>
+        <w:t>a</w:t>
+      </w:r>
+      <w:proofErr w:type="gramEnd"/>
       <w:r>
         <w:rPr>
           <w:sz w:val="28"/>
@@ -303,7 +426,55 @@
           <w:sz w:val="28"/>
           <w:szCs w:val="28"/>
         </w:rPr>
-        <w:t>weboldal Windows 10 operációs rendszeren lett kipróbálva. Megnéztük Google Chorme-ban, Firefox-ban és Microsoft Edge-ben, ezekben a böngészőkben nincs érdembeli különbség.</w:t>
+        <w:t xml:space="preserve">weboldal Windows 10 operációs rendszeren lett kipróbálva. Megnéztük Google </w:t>
+      </w:r>
+      <w:proofErr w:type="spellStart"/>
+      <w:r>
+        <w:rPr>
+          <w:sz w:val="28"/>
+          <w:szCs w:val="28"/>
+        </w:rPr>
+        <w:t>Chorme-ban</w:t>
+      </w:r>
+      <w:proofErr w:type="spellEnd"/>
+      <w:r>
+        <w:rPr>
+          <w:sz w:val="28"/>
+          <w:szCs w:val="28"/>
+        </w:rPr>
+        <w:t xml:space="preserve">, </w:t>
+      </w:r>
+      <w:proofErr w:type="spellStart"/>
+      <w:r>
+        <w:rPr>
+          <w:sz w:val="28"/>
+          <w:szCs w:val="28"/>
+        </w:rPr>
+        <w:t>Firefox-ban</w:t>
+      </w:r>
+      <w:proofErr w:type="spellEnd"/>
+      <w:r>
+        <w:rPr>
+          <w:sz w:val="28"/>
+          <w:szCs w:val="28"/>
+        </w:rPr>
+        <w:t xml:space="preserve"> és Microsoft </w:t>
+      </w:r>
+      <w:proofErr w:type="spellStart"/>
+      <w:r>
+        <w:rPr>
+          <w:sz w:val="28"/>
+          <w:szCs w:val="28"/>
+        </w:rPr>
+        <w:t>Edge-ben</w:t>
+      </w:r>
+      <w:proofErr w:type="spellEnd"/>
+      <w:r>
+        <w:rPr>
+          <w:sz w:val="28"/>
+          <w:szCs w:val="28"/>
+        </w:rPr>
+        <w:t>, ezekben a böngészőkben nincs érdembeli különbség.</w:t>
       </w:r>
     </w:p>
     <w:p>
@@ -369,7 +540,7 @@
                     <pic:cNvPicPr/>
                   </pic:nvPicPr>
                   <pic:blipFill>
-                    <a:blip r:embed="rId5"/>
+                    <a:blip r:embed="rId7"/>
                     <a:stretch>
                       <a:fillRect/>
                     </a:stretch>
@@ -411,23 +582,290 @@
           <w:sz w:val="28"/>
           <w:szCs w:val="28"/>
         </w:rPr>
-        <w:t xml:space="preserve"> az „aloldalak” ebben a mappában különböző HTML fájlok vannak, amik tartalmazzák az oldalak kódját.</w:t>
-      </w:r>
-    </w:p>
-    <w:p>
-      <w:pPr>
-        <w:jc w:val="both"/>
-        <w:rPr>
-          <w:sz w:val="28"/>
-          <w:szCs w:val="28"/>
-        </w:rPr>
-      </w:pPr>
-      <w:r>
-        <w:rPr>
-          <w:sz w:val="28"/>
-          <w:szCs w:val="28"/>
-        </w:rPr>
-        <w:t>A „css” mappában a különböző oldalak formázásait tartalmazza.</w:t>
+        <w:t xml:space="preserve"> az „</w:t>
+      </w:r>
+      <w:proofErr w:type="spellStart"/>
+      <w:r>
+        <w:rPr>
+          <w:sz w:val="28"/>
+          <w:szCs w:val="28"/>
+        </w:rPr>
+        <w:t>aloldalak</w:t>
+      </w:r>
+      <w:proofErr w:type="spellEnd"/>
+      <w:r>
+        <w:rPr>
+          <w:sz w:val="28"/>
+          <w:szCs w:val="28"/>
+        </w:rPr>
+        <w:t>” ebben a mappában különböző HTML fájlok vannak, amik tartalmazzák az oldalak kódját.</w:t>
+      </w:r>
+    </w:p>
+    <w:p>
+      <w:pPr>
+        <w:jc w:val="both"/>
+        <w:rPr>
+          <w:sz w:val="28"/>
+          <w:szCs w:val="28"/>
+        </w:rPr>
+      </w:pPr>
+      <w:r>
+        <w:rPr>
+          <w:sz w:val="28"/>
+          <w:szCs w:val="28"/>
+        </w:rPr>
+        <w:t>A „</w:t>
+      </w:r>
+      <w:proofErr w:type="spellStart"/>
+      <w:r>
+        <w:rPr>
+          <w:sz w:val="28"/>
+          <w:szCs w:val="28"/>
+        </w:rPr>
+        <w:t>css</w:t>
+      </w:r>
+      <w:proofErr w:type="spellEnd"/>
+      <w:r>
+        <w:rPr>
+          <w:sz w:val="28"/>
+          <w:szCs w:val="28"/>
+        </w:rPr>
+        <w:t xml:space="preserve">” mappában a különböző oldalak </w:t>
+      </w:r>
+      <w:r>
+        <w:rPr>
+          <w:sz w:val="28"/>
+          <w:szCs w:val="28"/>
+        </w:rPr>
+        <w:t xml:space="preserve">kinézeti </w:t>
+      </w:r>
+      <w:r>
+        <w:rPr>
+          <w:sz w:val="28"/>
+          <w:szCs w:val="28"/>
+        </w:rPr>
+        <w:t>formázásait tartalmazza.</w:t>
+      </w:r>
+    </w:p>
+    <w:p>
+      <w:pPr>
+        <w:jc w:val="both"/>
+        <w:rPr>
+          <w:sz w:val="28"/>
+          <w:szCs w:val="28"/>
+        </w:rPr>
+      </w:pPr>
+      <w:r>
+        <w:rPr>
+          <w:sz w:val="28"/>
+          <w:szCs w:val="28"/>
+        </w:rPr>
+        <w:t xml:space="preserve">A „dokumentumok” mappában található a fejlesztői- és felhasználói dokumentáció, ezen kívül van egy „Képek” </w:t>
+      </w:r>
+      <w:r>
+        <w:rPr>
+          <w:sz w:val="28"/>
+          <w:szCs w:val="28"/>
+        </w:rPr>
+        <w:t>mappa,</w:t>
+      </w:r>
+      <w:r>
+        <w:rPr>
+          <w:sz w:val="28"/>
+          <w:szCs w:val="28"/>
+        </w:rPr>
+        <w:t xml:space="preserve"> amiben a dokumentáció</w:t>
+      </w:r>
+      <w:r>
+        <w:rPr>
+          <w:sz w:val="28"/>
+          <w:szCs w:val="28"/>
+        </w:rPr>
+        <w:t>k</w:t>
+      </w:r>
+      <w:r>
+        <w:rPr>
+          <w:sz w:val="28"/>
+          <w:szCs w:val="28"/>
+        </w:rPr>
+        <w:t>hoz használt képek vannak.</w:t>
+      </w:r>
+    </w:p>
+    <w:p>
+      <w:pPr>
+        <w:jc w:val="both"/>
+        <w:rPr>
+          <w:sz w:val="28"/>
+          <w:szCs w:val="28"/>
+        </w:rPr>
+      </w:pPr>
+      <w:r>
+        <w:rPr>
+          <w:sz w:val="28"/>
+          <w:szCs w:val="28"/>
+        </w:rPr>
+        <w:t>Az „</w:t>
+      </w:r>
+      <w:proofErr w:type="spellStart"/>
+      <w:r>
+        <w:rPr>
+          <w:sz w:val="28"/>
+          <w:szCs w:val="28"/>
+        </w:rPr>
+        <w:t>img</w:t>
+      </w:r>
+      <w:proofErr w:type="spellEnd"/>
+      <w:r>
+        <w:rPr>
+          <w:sz w:val="28"/>
+          <w:szCs w:val="28"/>
+        </w:rPr>
+        <w:t>” mappában találhatjuk meg az oldalhoz használt képeket.</w:t>
+      </w:r>
+    </w:p>
+    <w:p>
+      <w:pPr>
+        <w:jc w:val="both"/>
+        <w:rPr>
+          <w:sz w:val="28"/>
+          <w:szCs w:val="28"/>
+        </w:rPr>
+      </w:pPr>
+      <w:r>
+        <w:rPr>
+          <w:sz w:val="28"/>
+          <w:szCs w:val="28"/>
+        </w:rPr>
+        <w:t>A „</w:t>
+      </w:r>
+      <w:proofErr w:type="spellStart"/>
+      <w:r>
+        <w:rPr>
+          <w:sz w:val="28"/>
+          <w:szCs w:val="28"/>
+        </w:rPr>
+        <w:t>js</w:t>
+      </w:r>
+      <w:proofErr w:type="spellEnd"/>
+      <w:r>
+        <w:rPr>
+          <w:sz w:val="28"/>
+          <w:szCs w:val="28"/>
+        </w:rPr>
+        <w:t xml:space="preserve">” mappa pedig </w:t>
+      </w:r>
+      <w:r>
+        <w:rPr>
+          <w:sz w:val="28"/>
+          <w:szCs w:val="28"/>
+        </w:rPr>
+        <w:t>az</w:t>
+      </w:r>
+      <w:r>
+        <w:rPr>
+          <w:sz w:val="28"/>
+          <w:szCs w:val="28"/>
+        </w:rPr>
+        <w:t xml:space="preserve"> oldalhoz felhasznált </w:t>
+      </w:r>
+      <w:r>
+        <w:rPr>
+          <w:sz w:val="28"/>
+          <w:szCs w:val="28"/>
+        </w:rPr>
+        <w:t>JavaScript</w:t>
+      </w:r>
+      <w:r>
+        <w:rPr>
+          <w:sz w:val="28"/>
+          <w:szCs w:val="28"/>
+        </w:rPr>
+        <w:t xml:space="preserve"> fájlokat tartalmazza</w:t>
+      </w:r>
+      <w:r>
+        <w:rPr>
+          <w:sz w:val="28"/>
+          <w:szCs w:val="28"/>
+        </w:rPr>
+        <w:t>.</w:t>
+      </w:r>
+    </w:p>
+    <w:p>
+      <w:pPr>
+        <w:jc w:val="both"/>
+        <w:rPr>
+          <w:sz w:val="28"/>
+          <w:szCs w:val="28"/>
+        </w:rPr>
+      </w:pPr>
+      <w:r>
+        <w:rPr>
+          <w:sz w:val="28"/>
+          <w:szCs w:val="28"/>
+        </w:rPr>
+        <w:t>Az „index.html” maga a fő oldal HTML fájlja</w:t>
+      </w:r>
+      <w:r>
+        <w:rPr>
+          <w:sz w:val="28"/>
+          <w:szCs w:val="28"/>
+        </w:rPr>
+        <w:t>, ebben a fájlban vannak implementálva a további oldalak.</w:t>
+      </w:r>
+    </w:p>
+    <w:p>
+      <w:pPr>
+        <w:jc w:val="both"/>
+        <w:rPr>
+          <w:sz w:val="28"/>
+          <w:szCs w:val="28"/>
+        </w:rPr>
+      </w:pPr>
+      <w:r>
+        <w:rPr>
+          <w:sz w:val="28"/>
+          <w:szCs w:val="28"/>
+        </w:rPr>
+        <w:t>A „LilitaOne-Regular.ttf” egy betűtípus, amit használ az oldal.</w:t>
+      </w:r>
+    </w:p>
+    <w:p>
+      <w:pPr>
+        <w:jc w:val="both"/>
+        <w:rPr>
+          <w:sz w:val="28"/>
+          <w:szCs w:val="28"/>
+        </w:rPr>
+      </w:pPr>
+      <w:r>
+        <w:rPr>
+          <w:sz w:val="28"/>
+          <w:szCs w:val="28"/>
+        </w:rPr>
+        <w:t xml:space="preserve">A „README.md” a </w:t>
+      </w:r>
+      <w:proofErr w:type="spellStart"/>
+      <w:r>
+        <w:rPr>
+          <w:sz w:val="28"/>
+          <w:szCs w:val="28"/>
+        </w:rPr>
+        <w:t>github</w:t>
+      </w:r>
+      <w:proofErr w:type="spellEnd"/>
+      <w:r>
+        <w:rPr>
+          <w:sz w:val="28"/>
+          <w:szCs w:val="28"/>
+        </w:rPr>
+        <w:t xml:space="preserve"> verzió követő alkalmazás</w:t>
+      </w:r>
+      <w:r>
+        <w:rPr>
+          <w:sz w:val="28"/>
+          <w:szCs w:val="28"/>
+        </w:rPr>
+        <w:t>hoz használt fájl.</w:t>
       </w:r>
     </w:p>
     <w:p>
@@ -999,6 +1437,29 @@
     <w:basedOn w:val="Bekezdsalapbettpusa"/>
     <w:rsid w:val="00752CE3"/>
   </w:style>
+  <w:style w:type="character" w:styleId="Hiperhivatkozs">
+    <w:name w:val="Hyperlink"/>
+    <w:basedOn w:val="Bekezdsalapbettpusa"/>
+    <w:uiPriority w:val="99"/>
+    <w:unhideWhenUsed/>
+    <w:rsid w:val="00E408A7"/>
+    <w:rPr>
+      <w:color w:val="0563C1" w:themeColor="hyperlink"/>
+      <w:u w:val="single"/>
+    </w:rPr>
+  </w:style>
+  <w:style w:type="character" w:styleId="Mrltotthiperhivatkozs">
+    <w:name w:val="FollowedHyperlink"/>
+    <w:basedOn w:val="Bekezdsalapbettpusa"/>
+    <w:uiPriority w:val="99"/>
+    <w:semiHidden/>
+    <w:unhideWhenUsed/>
+    <w:rsid w:val="00E33285"/>
+    <w:rPr>
+      <w:color w:val="954F72" w:themeColor="followedHyperlink"/>
+      <w:u w:val="single"/>
+    </w:rPr>
+  </w:style>
 </w:styles>
 </file>
 
@@ -1261,4 +1722,16 @@
     </a:ext>
   </a:extLst>
 </a:theme>
+</file>
+
+<file path=customXml/item1.xml><?xml version="1.0" encoding="utf-8"?>
+<b:Sources xmlns:b="http://schemas.openxmlformats.org/officeDocument/2006/bibliography" xmlns="http://schemas.openxmlformats.org/officeDocument/2006/bibliography" SelectedStyle="\APASixthEditionOfficeOnline.xsl" StyleName="APA" Version="6"/>
+</file>
+
+<file path=customXml/itemProps1.xml><?xml version="1.0" encoding="utf-8"?>
+<ds:datastoreItem xmlns:ds="http://schemas.openxmlformats.org/officeDocument/2006/customXml" ds:itemID="{DF24AE34-2D69-41B5-A935-B0E665DB39D3}">
+  <ds:schemaRefs>
+    <ds:schemaRef ds:uri="http://schemas.openxmlformats.org/officeDocument/2006/bibliography"/>
+  </ds:schemaRefs>
+</ds:datastoreItem>
 </file>
</xml_diff>